<commit_message>
Update 4 - Guida alla preparazione e conduzione dei task - Giada.docx
</commit_message>
<xml_diff>
--- a/Progetto/task utenti/4 - Guida alla preparazione e conduzione dei task - Giada.docx
+++ b/Progetto/task utenti/4 - Guida alla preparazione e conduzione dei task - Giada.docx
@@ -567,7 +567,7 @@
       </w:pPr>
       <w:r>
         <w:rPr>
-          <w:rFonts w:ascii="Nova Mono" w:eastAsia="Nova Mono" w:hAnsi="Nova Mono" w:cs="Nova Mono"/>
+          <w:rFonts w:ascii="nova mono" w:eastAsia="nova mono" w:hAnsi="nova mono" w:cs="nova mono"/>
           <w:b/>
           <w:color w:val="1155CC"/>
           <w:sz w:val="36"/>
@@ -1758,23 +1758,7 @@
           <w:color w:val="999999"/>
           <w:sz w:val="20"/>
         </w:rPr>
-        <w:t xml:space="preserve">[ </w:t>
-      </w:r>
-      <w:r>
-        <w:rPr>
-          <w:rFonts w:ascii="Titillium Web" w:eastAsia="Titillium Web" w:hAnsi="Titillium Web" w:cs="Titillium Web"/>
-          <w:color w:val="999999"/>
-          <w:sz w:val="20"/>
-        </w:rPr>
-        <w:t>Didattica -&gt; Area Tecnologica -&gt; Ingegneria Informatica -&gt; Didattica -&gt; Area Scientifica -&gt; Informatica</w:t>
-      </w:r>
-      <w:r>
-        <w:rPr>
-          <w:rFonts w:ascii="Titillium Web" w:eastAsia="Titillium Web" w:hAnsi="Titillium Web" w:cs="Titillium Web"/>
-          <w:color w:val="999999"/>
-          <w:sz w:val="20"/>
-        </w:rPr>
-        <w:t xml:space="preserve"> ]</w:t>
+        <w:t>[ Didattica -&gt; Area Tecnologica -&gt; Ingegneria Informatica -&gt; Didattica -&gt; Area Scientifica -&gt; Informatica ]</w:t>
       </w:r>
     </w:p>
     <w:p>
@@ -2017,47 +2001,7 @@
           <w:sz w:val="24"/>
           <w:szCs w:val="24"/>
         </w:rPr>
-        <w:t xml:space="preserve">La partecipante ha riscontrato un piccolo problema andando a cercare le informazioni nella sezione Post Laurea. Non trovandole, ha cliccato sull'etichetta Servizi nel </w:t>
-      </w:r>
-      <w:r>
-        <w:rPr>
-          <w:rFonts w:ascii="Titillium Web" w:eastAsia="Titillium Web" w:hAnsi="Titillium Web" w:cs="Titillium Web"/>
-          <w:sz w:val="24"/>
-          <w:szCs w:val="24"/>
-        </w:rPr>
-        <w:t>menù</w:t>
-      </w:r>
-      <w:r>
-        <w:rPr>
-          <w:rFonts w:ascii="Titillium Web" w:eastAsia="Titillium Web" w:hAnsi="Titillium Web" w:cs="Titillium Web"/>
-          <w:sz w:val="24"/>
-          <w:szCs w:val="24"/>
-        </w:rPr>
-        <w:t xml:space="preserve"> in alto, arrivando </w:t>
-      </w:r>
-      <w:r>
-        <w:rPr>
-          <w:rFonts w:ascii="Titillium Web" w:eastAsia="Titillium Web" w:hAnsi="Titillium Web" w:cs="Titillium Web"/>
-          <w:sz w:val="24"/>
-          <w:szCs w:val="24"/>
-        </w:rPr>
-        <w:t>così</w:t>
-      </w:r>
-      <w:r>
-        <w:rPr>
-          <w:rFonts w:ascii="Titillium Web" w:eastAsia="Titillium Web" w:hAnsi="Titillium Web" w:cs="Titillium Web"/>
-          <w:sz w:val="24"/>
-          <w:szCs w:val="24"/>
-        </w:rPr>
-        <w:t xml:space="preserve"> alla sezione Job Placement.</w:t>
-      </w:r>
-      <w:r>
-        <w:rPr>
-          <w:rFonts w:ascii="Titillium Web" w:eastAsia="Titillium Web" w:hAnsi="Titillium Web" w:cs="Titillium Web"/>
-          <w:sz w:val="24"/>
-          <w:szCs w:val="24"/>
-        </w:rPr>
-        <w:t xml:space="preserve"> </w:t>
+        <w:t xml:space="preserve">La partecipante ha riscontrato un piccolo problema andando a cercare le informazioni nella sezione Post Laurea. Non trovandole, ha cliccato sull'etichetta Servizi nel menù in alto, arrivando così alla sezione Job Placement. </w:t>
       </w:r>
     </w:p>
     <w:p>
@@ -2349,39 +2293,7 @@
           <w:sz w:val="24"/>
           <w:szCs w:val="24"/>
         </w:rPr>
-        <w:t xml:space="preserve">La partecipante ha ricercato le informazioni relative all'Erasmus nella sezione Servizi. Dopo aver controllato la pagina, ha cliccato sull'etichetta Internazionale nel </w:t>
-      </w:r>
-      <w:r>
-        <w:rPr>
-          <w:rFonts w:ascii="Titillium Web" w:eastAsia="Titillium Web" w:hAnsi="Titillium Web" w:cs="Titillium Web"/>
-          <w:sz w:val="24"/>
-          <w:szCs w:val="24"/>
-        </w:rPr>
-        <w:t>menù</w:t>
-      </w:r>
-      <w:r>
-        <w:rPr>
-          <w:rFonts w:ascii="Titillium Web" w:eastAsia="Titillium Web" w:hAnsi="Titillium Web" w:cs="Titillium Web"/>
-          <w:sz w:val="24"/>
-          <w:szCs w:val="24"/>
-        </w:rPr>
-        <w:t xml:space="preserve"> in alto, trovando </w:t>
-      </w:r>
-      <w:r>
-        <w:rPr>
-          <w:rFonts w:ascii="Titillium Web" w:eastAsia="Titillium Web" w:hAnsi="Titillium Web" w:cs="Titillium Web"/>
-          <w:sz w:val="24"/>
-          <w:szCs w:val="24"/>
-        </w:rPr>
-        <w:t>così</w:t>
-      </w:r>
-      <w:r>
-        <w:rPr>
-          <w:rFonts w:ascii="Titillium Web" w:eastAsia="Titillium Web" w:hAnsi="Titillium Web" w:cs="Titillium Web"/>
-          <w:sz w:val="24"/>
-          <w:szCs w:val="24"/>
-        </w:rPr>
-        <w:t xml:space="preserve"> la sezione Erasmus.</w:t>
+        <w:t>La partecipante ha ricercato le informazioni relative all'Erasmus nella sezione Servizi. Dopo aver controllato la pagina, ha cliccato sull'etichetta Internazionale nel menù in alto, trovando così la sezione Erasmus.</w:t>
       </w:r>
     </w:p>
     <w:p>
@@ -2423,17 +2335,7 @@
           <w:sz w:val="20"/>
           <w:lang w:val="en-US"/>
         </w:rPr>
-        <w:t xml:space="preserve"> </w:t>
-      </w:r>
-      <w:r>
-        <w:rPr>
-          <w:rFonts w:ascii="Titillium Web" w:eastAsia="Titillium Web" w:hAnsi="Titillium Web" w:cs="Titillium Web"/>
-          <w:color w:val="999999"/>
-          <w:kern w:val="3"/>
-          <w:sz w:val="20"/>
-          <w:lang w:val="en-US"/>
-        </w:rPr>
-        <w:t>]</w:t>
+        <w:t xml:space="preserve"> ]</w:t>
       </w:r>
     </w:p>
     <w:p>
@@ -2703,31 +2605,7 @@
           <w:sz w:val="24"/>
           <w:szCs w:val="24"/>
         </w:rPr>
-        <w:t xml:space="preserve">La partecipante ha trovato difficolta' nel reperire la domanda di Laurea, in quanto nella sezione Procedure ha cliccato su Laureandi, che non contiene alcun modulo. </w:t>
-      </w:r>
-      <w:r>
-        <w:rPr>
-          <w:rFonts w:ascii="Titillium Web" w:eastAsia="Titillium Web" w:hAnsi="Titillium Web" w:cs="Titillium Web"/>
-          <w:sz w:val="24"/>
-          <w:szCs w:val="24"/>
-        </w:rPr>
-        <w:t>È</w:t>
-      </w:r>
-      <w:r>
-        <w:rPr>
-          <w:rFonts w:ascii="Titillium Web" w:eastAsia="Titillium Web" w:hAnsi="Titillium Web" w:cs="Titillium Web"/>
-          <w:sz w:val="24"/>
-          <w:szCs w:val="24"/>
-        </w:rPr>
-        <w:t xml:space="preserve"> quindi tornata indietro sulla pagina Procedure Amministrative e scegliendo la sezione Modulistica, completando il task.</w:t>
-      </w:r>
-      <w:r>
-        <w:rPr>
-          <w:rFonts w:ascii="Titillium Web" w:eastAsia="Titillium Web" w:hAnsi="Titillium Web" w:cs="Titillium Web"/>
-          <w:sz w:val="24"/>
-          <w:szCs w:val="24"/>
-        </w:rPr>
-        <w:t xml:space="preserve"> </w:t>
+        <w:t xml:space="preserve">La partecipante ha trovato difficolta' nel reperire la domanda di Laurea, in quanto nella sezione Procedure ha cliccato su Laureandi, che non contiene alcun modulo. È quindi tornata indietro sulla pagina Procedure Amministrative e scegliendo la sezione Modulistica, completando il task. </w:t>
       </w:r>
     </w:p>
     <w:p>
@@ -2953,38 +2831,33 @@
       <w:pPr>
         <w:ind w:right="3063" w:firstLine="708"/>
         <w:rPr>
-          <w:rFonts w:ascii="Titillium Web" w:eastAsia="Titillium Web" w:hAnsi="Titillium Web" w:cs="Titillium Web"/>
-          <w:sz w:val="24"/>
-          <w:szCs w:val="24"/>
-        </w:rPr>
-      </w:pPr>
-      <w:r>
-        <w:rPr>
-          <w:rFonts w:ascii="Titillium Web" w:eastAsia="Titillium Web" w:hAnsi="Titillium Web" w:cs="Titillium Web"/>
-          <w:color w:val="999999"/>
-          <w:kern w:val="3"/>
-          <w:sz w:val="20"/>
-          <w:lang w:val="en-US"/>
-        </w:rPr>
-        <w:t xml:space="preserve">[ </w:t>
-      </w:r>
-      <w:hyperlink r:id="rId11" w:history="1">
-        <w:r>
-          <w:rPr>
-            <w:rStyle w:val="Collegamentoipertestuale"/>
-            <w:rFonts w:ascii="Titillium Web" w:eastAsia="Titillium Web" w:hAnsi="Titillium Web" w:cs="Titillium Web"/>
-            <w:kern w:val="3"/>
-            <w:sz w:val="20"/>
-            <w:lang w:val="en-US"/>
-          </w:rPr>
-          <w:t>https://www.unipg.it/disabilita-e-dsa</w:t>
-        </w:r>
-      </w:hyperlink>
-      <w:r>
-        <w:rPr>
-          <w:color w:val="999999"/>
-        </w:rPr>
-        <w:t xml:space="preserve"> ]</w:t>
+          <w:rStyle w:val="Collegamentoipertestuale"/>
+          <w:kern w:val="3"/>
+          <w:sz w:val="20"/>
+          <w:lang w:val="en-US"/>
+        </w:rPr>
+      </w:pPr>
+      <w:r>
+        <w:rPr>
+          <w:rFonts w:ascii="Titillium Web" w:eastAsia="Titillium Web" w:hAnsi="Titillium Web" w:cs="Titillium Web"/>
+          <w:color w:val="999999"/>
+          <w:kern w:val="3"/>
+          <w:sz w:val="20"/>
+          <w:lang w:val="en-US"/>
+        </w:rPr>
+        <w:t>[</w:t>
+      </w:r>
+      <w:r>
+        <w:rPr>
+          <w:rStyle w:val="Collegamentoipertestuale"/>
+        </w:rPr>
+        <w:t>https://www.unipg.it/disabilita-e-dsa/studenti-con-disabilita</w:t>
+      </w:r>
+      <w:r>
+        <w:rPr>
+          <w:color w:val="999999"/>
+        </w:rPr>
+        <w:t>]</w:t>
       </w:r>
     </w:p>
     <w:p>

</xml_diff>